<commit_message>
Pequenas correções e geração do PDF
</commit_message>
<xml_diff>
--- a/Relatorio.docx
+++ b/Relatorio.docx
@@ -260,21 +260,42 @@
           <w:rFonts w:ascii="Times New Roman" w:hAnsi="Times New Roman" w:cs="Times New Roman"/>
           <w:lang w:val="pt-BR"/>
         </w:rPr>
-        <w:t xml:space="preserve"> Systems). Os ADAS fornecem informações relevantes aos motoristas sobre o ambiente ao redor do veículo, aumentando a segurança e </w:t>
-      </w:r>
-      <w:r>
-        <w:rPr>
-          <w:rFonts w:ascii="Times New Roman" w:hAnsi="Times New Roman" w:cs="Times New Roman"/>
-          <w:lang w:val="pt-BR"/>
-        </w:rPr>
-        <w:t xml:space="preserve">a </w:t>
-      </w:r>
-      <w:r>
-        <w:rPr>
-          <w:rFonts w:ascii="Times New Roman" w:hAnsi="Times New Roman" w:cs="Times New Roman"/>
-          <w:lang w:val="pt-BR"/>
-        </w:rPr>
-        <w:t>dirigibilidade do veículo. Dentre os vários sistemas A</w:t>
+        <w:t xml:space="preserve"> Systems). Os ADAS fornecem informações relevantes aos motoristas sobre o ambiente ao redor do veículo, aumentando a</w:t>
+      </w:r>
+      <w:r>
+        <w:rPr>
+          <w:rFonts w:ascii="Times New Roman" w:hAnsi="Times New Roman" w:cs="Times New Roman"/>
+          <w:lang w:val="pt-BR"/>
+        </w:rPr>
+        <w:t xml:space="preserve"> sua </w:t>
+      </w:r>
+      <w:r>
+        <w:rPr>
+          <w:rFonts w:ascii="Times New Roman" w:hAnsi="Times New Roman" w:cs="Times New Roman"/>
+          <w:lang w:val="pt-BR"/>
+        </w:rPr>
+        <w:t xml:space="preserve">segurança </w:t>
+      </w:r>
+      <w:r>
+        <w:rPr>
+          <w:rFonts w:ascii="Times New Roman" w:hAnsi="Times New Roman" w:cs="Times New Roman"/>
+          <w:lang w:val="pt-BR"/>
+        </w:rPr>
+        <w:t xml:space="preserve">e </w:t>
+      </w:r>
+      <w:r>
+        <w:rPr>
+          <w:rFonts w:ascii="Times New Roman" w:hAnsi="Times New Roman" w:cs="Times New Roman"/>
+          <w:lang w:val="pt-BR"/>
+        </w:rPr>
+        <w:t>dirigibilidade</w:t>
+      </w:r>
+      <w:r>
+        <w:rPr>
+          <w:rFonts w:ascii="Times New Roman" w:hAnsi="Times New Roman" w:cs="Times New Roman"/>
+          <w:lang w:val="pt-BR"/>
+        </w:rPr>
+        <w:t>. Dentre os vários sistemas A</w:t>
       </w:r>
       <w:r>
         <w:rPr>
@@ -449,7 +470,21 @@
           <w:rFonts w:ascii="Times New Roman" w:hAnsi="Times New Roman" w:cs="Times New Roman"/>
           <w:lang w:val="pt-BR"/>
         </w:rPr>
-        <w:t>, ou seja, a câmera possui a mesma visão que o motorista. O algoritmo dos sistemas TSR é composto basicamente por duas partes. A primeira parte consiste na identificação de potenciais regiões que podem conter sinais de trânsito em um frame [1]. A segunda envolve a análise das regiões de possíveis sinais de trânsito, classificando e reconhecendo o potencial sinal. Portanto, o algoritmo é composto por uma fase de identificação e outra de reconhecimento.</w:t>
+        <w:t xml:space="preserve">, ou seja, a câmera possui a mesma visão que o motorista. O algoritmo dos sistemas TSR é composto basicamente por duas partes. A primeira parte consiste na identificação de potenciais regiões que podem conter sinais de trânsito em um frame [1]. A segunda envolve a análise das regiões de possíveis sinais de trânsito, classificando e reconhecendo o potencial sinal. Portanto, o algoritmo é composto por uma fase de </w:t>
+      </w:r>
+      <w:r>
+        <w:rPr>
+          <w:rFonts w:ascii="Times New Roman" w:hAnsi="Times New Roman" w:cs="Times New Roman"/>
+          <w:lang w:val="pt-BR"/>
+        </w:rPr>
+        <w:t xml:space="preserve">detecção </w:t>
+      </w:r>
+      <w:r>
+        <w:rPr>
+          <w:rFonts w:ascii="Times New Roman" w:hAnsi="Times New Roman" w:cs="Times New Roman"/>
+          <w:lang w:val="pt-BR"/>
+        </w:rPr>
+        <w:t>e outra de reconhecimento.</w:t>
       </w:r>
     </w:p>
     <w:p>
@@ -467,7 +502,21 @@
           <w:lang w:val="pt-BR"/>
         </w:rPr>
         <w:tab/>
-        <w:t xml:space="preserve">Na etapa de identificação, são empregadas informações de espaço de cores para a seleção de áreas de um frame que podem ser sinais de trânsito. Como os sinais de trânsito possuem formas e cores definidas, o uso de espaço de cores se apresenta conveniente em suas identificações. Por exemplo, a maioria dos sinais de trânsito brasileiros possuem as cores branca, azul, amarelo, verde e vermelho. Adicionalmente, as formas mais comumente utilizadas são circulares e retangulares. Com as informações </w:t>
+        <w:t xml:space="preserve">Na etapa de </w:t>
+      </w:r>
+      <w:r>
+        <w:rPr>
+          <w:rFonts w:ascii="Times New Roman" w:hAnsi="Times New Roman" w:cs="Times New Roman"/>
+          <w:lang w:val="pt-BR"/>
+        </w:rPr>
+        <w:t>detecção (ou identificação)</w:t>
+      </w:r>
+      <w:r>
+        <w:rPr>
+          <w:rFonts w:ascii="Times New Roman" w:hAnsi="Times New Roman" w:cs="Times New Roman"/>
+          <w:lang w:val="pt-BR"/>
+        </w:rPr>
+        <w:t xml:space="preserve">, são empregadas informações de espaço de cores para a seleção de áreas de um frame que podem ser sinais de trânsito. Como os sinais de trânsito possuem formas e cores definidas, o uso de espaço de cores se apresenta conveniente em suas identificações. Por exemplo, a maioria dos sinais de trânsito brasileiros possuem as cores branca, azul, amarelo, verde e vermelho. Adicionalmente, as formas mais comumente utilizadas são circulares e retangulares. Com as </w:t>
       </w:r>
       <w:r>
         <w:rPr>
@@ -475,7 +524,7 @@
           <w:lang w:val="pt-BR"/>
         </w:rPr>
         <w:lastRenderedPageBreak/>
-        <w:t>de cores aliadas às informações de geometria, as regiões mais propensas de ser um sinal de trânsito são identificadas</w:t>
+        <w:t>informações de cores aliadas às informações de geometria, as regiões mais propensas de ser um sinal de trânsito são identificadas</w:t>
       </w:r>
       <w:r>
         <w:rPr>
@@ -1157,7 +1206,21 @@
           <w:rFonts w:ascii="Times New Roman" w:hAnsi="Times New Roman" w:cs="Times New Roman"/>
           <w:lang w:val="pt-BR"/>
         </w:rPr>
-        <w:t xml:space="preserve">. Adicionalmente, com o uso </w:t>
+        <w:t>. Adicionalmente, com o uso</w:t>
+      </w:r>
+      <w:r>
+        <w:rPr>
+          <w:rFonts w:ascii="Times New Roman" w:hAnsi="Times New Roman" w:cs="Times New Roman"/>
+          <w:lang w:val="pt-BR"/>
+        </w:rPr>
+        <w:t xml:space="preserve"> do</w:t>
+      </w:r>
+      <w:r>
+        <w:rPr>
+          <w:rFonts w:ascii="Times New Roman" w:hAnsi="Times New Roman" w:cs="Times New Roman"/>
+          <w:lang w:val="pt-BR"/>
+        </w:rPr>
+        <w:t xml:space="preserve"> </w:t>
       </w:r>
       <w:proofErr w:type="spellStart"/>
       <w:r>
@@ -1468,7 +1531,21 @@
           <w:rFonts w:ascii="Times New Roman" w:hAnsi="Times New Roman" w:cs="Times New Roman"/>
           <w:lang w:val="pt-BR"/>
         </w:rPr>
-        <w:t xml:space="preserve"> de implementação foram propostas até o momento de escrita desse trabalho, incluindo computadores de uso geral, FPGA, chips customizados para processamento de imagens e processamento digital de sinal, </w:t>
+        <w:t xml:space="preserve"> de implementação foram propostas até o momento d</w:t>
+      </w:r>
+      <w:r>
+        <w:rPr>
+          <w:rFonts w:ascii="Times New Roman" w:hAnsi="Times New Roman" w:cs="Times New Roman"/>
+          <w:lang w:val="pt-BR"/>
+        </w:rPr>
+        <w:t>a</w:t>
+      </w:r>
+      <w:r>
+        <w:rPr>
+          <w:rFonts w:ascii="Times New Roman" w:hAnsi="Times New Roman" w:cs="Times New Roman"/>
+          <w:lang w:val="pt-BR"/>
+        </w:rPr>
+        <w:t xml:space="preserve"> escrita desse trabalho, incluindo computadores de uso geral, FPGA, chips customizados para processamento de imagens e processamento digital de sinal, </w:t>
       </w:r>
       <w:r>
         <w:rPr>
@@ -8397,7 +8474,7 @@
 </file>
 
 <file path=customXml/itemProps1.xml><?xml version="1.0" encoding="utf-8"?>
-<ds:datastoreItem xmlns:ds="http://schemas.openxmlformats.org/officeDocument/2006/customXml" ds:itemID="{C3785A1C-BB0F-4A2D-AEA5-BC80243ECF62}">
+<ds:datastoreItem xmlns:ds="http://schemas.openxmlformats.org/officeDocument/2006/customXml" ds:itemID="{AC9EFBE2-5182-4292-BD80-3BCE21D8F420}">
   <ds:schemaRefs>
     <ds:schemaRef ds:uri="http://schemas.openxmlformats.org/officeDocument/2006/bibliography"/>
   </ds:schemaRefs>

</xml_diff>